<commit_message>
avance screenshot de pantallas y mockup
</commit_message>
<xml_diff>
--- a/resources/Inventario app- Hector Niñez Felipe Pinto Jaime Santi.docx
+++ b/resources/Inventario app- Hector Niñez Felipe Pinto Jaime Santi.docx
@@ -1721,43 +1721,88 @@
       <w:r>
         <w:t xml:space="preserve">podíamos llevarlos al ordenador. Sin embargo con la aparición de esta </w:t>
       </w:r>
-      <w:proofErr w:type="spellStart"/>
-      <w:r>
-        <w:t>arquitetura</w:t>
-      </w:r>
-      <w:proofErr w:type="spellEnd"/>
-      <w:r>
-        <w:t xml:space="preserve"> los procesos que anteriormente se llevan en planillas físicas dond</w:t>
-      </w:r>
-      <w:r>
-        <w:t>e era necesario llenar planilla en papel se puede evitar con esto. Cumpliendo con la idea de optimización de los tiempos.</w:t>
+      <w:r>
+        <w:t>arquitectura,</w:t>
+      </w:r>
+      <w:r>
+        <w:t xml:space="preserve"> los procesos que anteriormente se llevan en planillas </w:t>
+      </w:r>
+      <w:r>
+        <w:t xml:space="preserve">para luego hacer el volcado al computador se puede evitar adoptando esta arquitectura, además de utilizar una gran cantidad de recursos que en otros dispositivos se hace compleja o nula su </w:t>
+      </w:r>
+      <w:r>
+        <w:t>utilización</w:t>
+      </w:r>
+      <w:r>
+        <w:t>.</w:t>
+      </w:r>
+      <w:r>
+        <w:t xml:space="preserve"> Con esto se cumple con la idea </w:t>
+      </w:r>
+      <w:r>
+        <w:t>de acortar tiempos trabajo sob</w:t>
+      </w:r>
+      <w:r>
+        <w:t>re una actividad, se explotan los recursos del teléfono</w:t>
+      </w:r>
+      <w:r>
+        <w:t xml:space="preserve"> y mejora la calidad de ejecución del proceso.</w:t>
       </w:r>
     </w:p>
     <w:p/>
     <w:p>
       <w:r>
-        <w:t xml:space="preserve">El proyecto que presentamos viene a solucionar un problema que se presenta en </w:t>
+        <w:t>El proyecto qu</w:t>
+      </w:r>
+      <w:r>
+        <w:t>e presentamos es solución a</w:t>
+      </w:r>
+      <w:r>
+        <w:t xml:space="preserve"> </w:t>
+      </w:r>
+      <w:proofErr w:type="spellStart"/>
+      <w:r>
+        <w:t>un</w:t>
+      </w:r>
+      <w:proofErr w:type="spellEnd"/>
+      <w:r>
+        <w:t xml:space="preserve"> problema que se presenta en </w:t>
+      </w:r>
+      <w:r>
+        <w:t xml:space="preserve">al momento de llevar el control de los productos que entran y salen de en una bodega, almacén o  cualquier negocio que tenga flujos de productos o </w:t>
       </w:r>
       <w:r>
         <w:t>inventarios</w:t>
       </w:r>
       <w:r>
-        <w:t xml:space="preserve"> sobre todo en empresas pequeñas donde no se cuenta con </w:t>
+        <w:t xml:space="preserve"> que mantener principalmente</w:t>
+      </w:r>
+      <w:r>
+        <w:t xml:space="preserve"> en empresas pequeñas donde no se cuenta con </w:t>
       </w:r>
       <w:r>
         <w:t>los grandes volúmenes</w:t>
       </w:r>
       <w:r>
-        <w:t xml:space="preserve"> de productos donde se justifique inversiones sobre hardware enfocado en estos procesos.</w:t>
+        <w:t xml:space="preserve"> de productos para</w:t>
+      </w:r>
+      <w:r>
+        <w:t xml:space="preserve"> justifi</w:t>
+      </w:r>
+      <w:r>
+        <w:t>car</w:t>
+      </w:r>
+      <w:r>
+        <w:t xml:space="preserve"> inversiones sobre hardware enfocado en estos procesos.</w:t>
       </w:r>
     </w:p>
     <w:p/>
     <w:p>
       <w:r>
-        <w:t>Para esto se desarrollara una herramienta que a</w:t>
-      </w:r>
-      <w:r>
-        <w:t xml:space="preserve"> través</w:t>
+        <w:t xml:space="preserve">Para esto se desarrollara una herramienta que </w:t>
+      </w:r>
+      <w:r>
+        <w:t>utilizando el recurso</w:t>
       </w:r>
       <w:r>
         <w:t xml:space="preserve"> de la cámara de un dispositivo </w:t>
@@ -1766,10 +1811,25 @@
         <w:t>móvil</w:t>
       </w:r>
       <w:r>
-        <w:t xml:space="preserve">. Permita la lectura de códigos de barra y </w:t>
-      </w:r>
-      <w:r>
-        <w:t xml:space="preserve">registre los productos de acuerdo a su código. Además de usar este código para la identificación y asignación de stock. </w:t>
+        <w:t>,</w:t>
+      </w:r>
+      <w:r>
+        <w:t xml:space="preserve"> </w:t>
+      </w:r>
+      <w:r>
+        <w:t>p</w:t>
+      </w:r>
+      <w:r>
+        <w:t xml:space="preserve">ermita la lectura de códigos de barra y </w:t>
+      </w:r>
+      <w:r>
+        <w:t>registre los productos de acuerdo a su código. Además de usar este código para la identificación y asignación de stock</w:t>
+      </w:r>
+      <w:r>
+        <w:t xml:space="preserve"> sobre un producto</w:t>
+      </w:r>
+      <w:r>
+        <w:t xml:space="preserve">. </w:t>
       </w:r>
     </w:p>
     <w:p/>
@@ -1814,21 +1874,17 @@
     <w:p/>
     <w:p>
       <w:r>
-        <w:t xml:space="preserve">La aplicación será desarrollada en Android </w:t>
-      </w:r>
-      <w:proofErr w:type="spellStart"/>
-      <w:r>
-        <w:t>studio</w:t>
-      </w:r>
-      <w:proofErr w:type="spellEnd"/>
-      <w:r>
-        <w:t xml:space="preserve">, con java como lenguaje de base para la lógica de la aplicación y </w:t>
-      </w:r>
-      <w:proofErr w:type="spellStart"/>
-      <w:r>
-        <w:t>xml</w:t>
-      </w:r>
-      <w:proofErr w:type="spellEnd"/>
+        <w:t>La aplicació</w:t>
+      </w:r>
+      <w:r>
+        <w:t>n será desarrollada en Android S</w:t>
+      </w:r>
+      <w:r>
+        <w:t xml:space="preserve">tudio, con java como lenguaje de base para </w:t>
+      </w:r>
+      <w:r>
+        <w:t>la lógica de la aplicación y XML</w:t>
+      </w:r>
       <w:r>
         <w:t xml:space="preserve"> para el </w:t>
       </w:r>
@@ -1870,10 +1926,10 @@
         <w:t xml:space="preserve">de </w:t>
       </w:r>
       <w:r>
-        <w:t>4</w:t>
-      </w:r>
-      <w:r>
-        <w:t xml:space="preserve"> actividades principales:</w:t>
+        <w:t>las siguientes actividades</w:t>
+      </w:r>
+      <w:r>
+        <w:t>:</w:t>
       </w:r>
     </w:p>
     <w:p/>
@@ -1913,7 +1969,24 @@
       </w:r>
       <w:proofErr w:type="spellEnd"/>
       <w:r>
-        <w:t xml:space="preserve"> el cual…….. </w:t>
+        <w:t xml:space="preserve"> el cual consultara a una api </w:t>
+      </w:r>
+      <w:proofErr w:type="spellStart"/>
+      <w:r>
+        <w:t>Rest</w:t>
+      </w:r>
+      <w:proofErr w:type="spellEnd"/>
+      <w:r>
+        <w:t xml:space="preserve"> a </w:t>
+      </w:r>
+      <w:r>
+        <w:t>través</w:t>
+      </w:r>
+      <w:r>
+        <w:t xml:space="preserve"> de la librería vóley la veracidad de los datos.</w:t>
+      </w:r>
+      <w:r>
+        <w:t xml:space="preserve"> </w:t>
       </w:r>
       <w:r>
         <w:t>Una</w:t>
@@ -1922,13 +1995,21 @@
         <w:t xml:space="preserve"> </w:t>
       </w:r>
       <w:r>
-        <w:t xml:space="preserve">vez validado el acceso, podrá ver el </w:t>
-      </w:r>
-      <w:r>
-        <w:t>menú</w:t>
-      </w:r>
-      <w:r>
-        <w:t xml:space="preserve"> de opciones en el cual existen 2 actividades:</w:t>
+        <w:t>vez validado el acceso</w:t>
+      </w:r>
+      <w:r>
+        <w:t xml:space="preserve"> en el cual se podrán visualizar un máximo de 7 </w:t>
+      </w:r>
+      <w:proofErr w:type="spellStart"/>
+      <w:r>
+        <w:t>items</w:t>
+      </w:r>
+      <w:proofErr w:type="spellEnd"/>
+      <w:r>
+        <w:t xml:space="preserve"> de acuerdo al perfil</w:t>
+      </w:r>
+      <w:r>
+        <w:t>, la cuales se detallan a continuación.</w:t>
       </w:r>
     </w:p>
     <w:p/>
@@ -1937,10 +2018,43 @@
         <w:rPr>
           <w:b/>
         </w:rPr>
+        <w:t xml:space="preserve">Listado </w:t>
+      </w:r>
+      <w:r>
+        <w:rPr>
+          <w:b/>
+        </w:rPr>
+        <w:t>Productos</w:t>
+      </w:r>
+      <w:r>
+        <w:rPr>
+          <w:b/>
+        </w:rPr>
+        <w:t>:</w:t>
+      </w:r>
+      <w:r>
+        <w:rPr>
+          <w:b/>
+        </w:rPr>
+        <w:t xml:space="preserve"> </w:t>
+      </w:r>
+      <w:r>
+        <w:t>Esta actividad constara de un adaptador personalizado el cual contendrá una lista con datos relevantes del producto.</w:t>
+      </w:r>
+    </w:p>
+    <w:p/>
+    <w:p>
+      <w:r>
+        <w:rPr>
+          <w:b/>
+        </w:rPr>
         <w:t>Ingreso de productos:</w:t>
       </w:r>
       <w:r>
-        <w:t xml:space="preserve"> en esta actividad en usuario podrá ingresar un producto con todo el detalle asociado, además será capaz de guardar el código de barra asociado al producto para posteriormente generar búsquedas en base al código registrado.</w:t>
+        <w:t xml:space="preserve"> en esta actividad el</w:t>
+      </w:r>
+      <w:r>
+        <w:t xml:space="preserve"> usuario podrá ingresar un producto con todo el detalle asociado, además será capaz de guardar el código de barra asociado al producto para posteriormente generar búsquedas en base al código registrado.</w:t>
       </w:r>
     </w:p>
     <w:p/>
@@ -1994,28 +2108,86 @@
         <w:rPr>
           <w:b/>
         </w:rPr>
-        <w:t xml:space="preserve">Listado </w:t>
+        <w:t>Categorías</w:t>
       </w:r>
       <w:r>
         <w:rPr>
           <w:b/>
         </w:rPr>
-        <w:t>Productos</w:t>
-      </w:r>
+        <w:t>:</w:t>
+      </w:r>
+      <w:r>
+        <w:t xml:space="preserve"> En esta actividad en usuario podrá ingresar las categorías sobre los productos ingresados.</w:t>
+      </w:r>
+    </w:p>
+    <w:p/>
+    <w:p/>
+    <w:p>
       <w:r>
         <w:rPr>
           <w:b/>
         </w:rPr>
+        <w:lastRenderedPageBreak/>
+        <w:t xml:space="preserve">Listado de </w:t>
+      </w:r>
+      <w:r>
+        <w:rPr>
+          <w:b/>
+        </w:rPr>
+        <w:t>categorías</w:t>
+      </w:r>
+      <w:r>
+        <w:rPr>
+          <w:b/>
+        </w:rPr>
         <w:t>:</w:t>
       </w:r>
       <w:r>
+        <w:t xml:space="preserve"> </w:t>
+      </w:r>
+      <w:r>
+        <w:t>Lista que</w:t>
+      </w:r>
+      <w:r>
+        <w:t xml:space="preserve"> </w:t>
+      </w:r>
+      <w:r>
+        <w:t>contiene las categorías relacionadas a los distintos productos con una imagen, el nombre y una descripción.</w:t>
+      </w:r>
+    </w:p>
+    <w:p>
+      <w:r>
         <w:rPr>
           <w:b/>
         </w:rPr>
-        <w:t xml:space="preserve"> </w:t>
-      </w:r>
-      <w:r>
-        <w:t>Esta actividad constara de un adaptador personalizado el cual contendrá una lista con datos relevantes del producto.</w:t>
+        <w:t>Editar</w:t>
+      </w:r>
+      <w:r>
+        <w:rPr>
+          <w:b/>
+        </w:rPr>
+        <w:t xml:space="preserve"> </w:t>
+      </w:r>
+      <w:r>
+        <w:rPr>
+          <w:b/>
+        </w:rPr>
+        <w:t>categorías</w:t>
+      </w:r>
+      <w:r>
+        <w:rPr>
+          <w:b/>
+        </w:rPr>
+        <w:t>:</w:t>
+      </w:r>
+      <w:r>
+        <w:rPr>
+          <w:b/>
+        </w:rPr>
+        <w:t xml:space="preserve"> </w:t>
+      </w:r>
+      <w:r>
+        <w:t>En esta actividad se podrá visualizar el detalle de la categoría  seleccionado de la lista, editarlo o eliminarlo.</w:t>
       </w:r>
     </w:p>
     <w:p/>
@@ -2024,7 +2196,7 @@
         <w:rPr>
           <w:b/>
         </w:rPr>
-        <w:t>Categorías</w:t>
+        <w:t>Marcas</w:t>
       </w:r>
       <w:r>
         <w:rPr>
@@ -2033,7 +2205,7 @@
         <w:t>:</w:t>
       </w:r>
       <w:r>
-        <w:t xml:space="preserve"> En esta actividad en usuario podrá ingresar las categorías sobre los productos ingresados.</w:t>
+        <w:t xml:space="preserve"> Al igual que en las categorías, el usuario podrá ingresar las marcas asociadas a cada producto.</w:t>
       </w:r>
     </w:p>
     <w:p/>
@@ -2042,197 +2214,96 @@
         <w:rPr>
           <w:b/>
         </w:rPr>
-        <w:t xml:space="preserve">Listado de </w:t>
+        <w:t>Agregar</w:t>
       </w:r>
       <w:r>
         <w:rPr>
           <w:b/>
         </w:rPr>
-        <w:t>categorías</w:t>
-      </w:r>
+        <w:t xml:space="preserve"> stock:</w:t>
+      </w:r>
+      <w:r>
+        <w:t xml:space="preserve"> </w:t>
+      </w:r>
+      <w:r>
+        <w:t>U</w:t>
+      </w:r>
+      <w:r>
+        <w:t xml:space="preserve">na vez ingresado el detalle del producto podremos </w:t>
+      </w:r>
+      <w:r>
+        <w:t xml:space="preserve">usar la cámara del dispositivo para leer el código de barra e </w:t>
+      </w:r>
+      <w:r>
+        <w:t>ingresar el stock y la información relacionada</w:t>
+      </w:r>
+      <w:r>
+        <w:t xml:space="preserve"> a este</w:t>
+      </w:r>
+      <w:r>
+        <w:t>.</w:t>
+      </w:r>
+      <w:r>
+        <w:t xml:space="preserve"> En el caso que el código del producto sea nuevo, será </w:t>
+      </w:r>
+      <w:proofErr w:type="spellStart"/>
+      <w:r>
+        <w:t>redireccionado</w:t>
+      </w:r>
+      <w:proofErr w:type="spellEnd"/>
+      <w:r>
+        <w:t xml:space="preserve"> a la actividad de agregar producto, para luego retornar con los datos del producto ya creado y asignar stock</w:t>
+      </w:r>
+      <w:r>
+        <w:t xml:space="preserve"> en la actividad agregando producto</w:t>
+      </w:r>
+      <w:r>
+        <w:t>.</w:t>
+      </w:r>
+      <w:r>
+        <w:t xml:space="preserve"> </w:t>
+      </w:r>
+    </w:p>
+    <w:p/>
+    <w:p>
       <w:r>
         <w:rPr>
           <w:b/>
         </w:rPr>
+        <w:t>Listado de usuarios</w:t>
+      </w:r>
+      <w:r>
+        <w:rPr>
+          <w:b/>
+        </w:rPr>
         <w:t>:</w:t>
       </w:r>
       <w:r>
-        <w:t xml:space="preserve"> </w:t>
-      </w:r>
-      <w:r>
-        <w:t>Lista que</w:t>
-      </w:r>
-      <w:r>
-        <w:t xml:space="preserve"> </w:t>
-      </w:r>
-      <w:r>
-        <w:t>contiene las categorías relacionadas a los distintos productos con una imagen, el nombre y una descripción.</w:t>
-      </w:r>
-    </w:p>
+        <w:t xml:space="preserve"> Lista que contiene los usuarios registrados en el sistema, esta lista solo estará disponible para administradores de la aplicación.</w:t>
+      </w:r>
+    </w:p>
+    <w:p/>
     <w:p>
       <w:r>
         <w:rPr>
           <w:b/>
         </w:rPr>
-        <w:lastRenderedPageBreak/>
-        <w:t>Editar</w:t>
+        <w:t>Ingresar venta</w:t>
       </w:r>
       <w:r>
         <w:rPr>
           <w:b/>
         </w:rPr>
-        <w:t xml:space="preserve"> </w:t>
-      </w:r>
-      <w:r>
-        <w:rPr>
-          <w:b/>
-        </w:rPr>
-        <w:t>categorías</w:t>
-      </w:r>
-      <w:r>
-        <w:rPr>
-          <w:b/>
-        </w:rPr>
         <w:t>:</w:t>
       </w:r>
       <w:r>
-        <w:rPr>
-          <w:b/>
-        </w:rPr>
-        <w:t xml:space="preserve"> </w:t>
-      </w:r>
-      <w:r>
-        <w:t>En esta actividad se podrá visualizar el detalle de la categoría  seleccionado de la lista, editarlo o eliminarlo.</w:t>
+        <w:t xml:space="preserve"> Esta actividad permitirá ingresar una venta y rebajar el producto desde el stock. La versión actual de la aplicación no contempla la implementación de esta.</w:t>
       </w:r>
     </w:p>
     <w:p/>
     <w:p>
       <w:r>
-        <w:rPr>
-          <w:b/>
-        </w:rPr>
-        <w:t>Marcas</w:t>
-      </w:r>
-      <w:r>
-        <w:rPr>
-          <w:b/>
-        </w:rPr>
-        <w:t>:</w:t>
-      </w:r>
-      <w:r>
-        <w:t xml:space="preserve"> Al igual que en las categorías, el usuario podrá ingresar las marcas asociadas a cada producto.</w:t>
-      </w:r>
-    </w:p>
-    <w:p/>
-    <w:p>
-      <w:r>
-        <w:rPr>
-          <w:b/>
-        </w:rPr>
-        <w:t>Agregar</w:t>
-      </w:r>
-      <w:r>
-        <w:rPr>
-          <w:b/>
-        </w:rPr>
-        <w:t xml:space="preserve"> stock:</w:t>
-      </w:r>
-      <w:r>
-        <w:t xml:space="preserve"> </w:t>
-      </w:r>
-      <w:r>
-        <w:t>U</w:t>
-      </w:r>
-      <w:r>
-        <w:t xml:space="preserve">na vez ingresado el detalle del producto podremos </w:t>
-      </w:r>
-      <w:r>
-        <w:t xml:space="preserve">usar la cámara del dispositivo para leer el código de barra e </w:t>
-      </w:r>
-      <w:r>
-        <w:t>ingresar el stock y la información relacionada</w:t>
-      </w:r>
-      <w:r>
-        <w:t xml:space="preserve"> a este</w:t>
-      </w:r>
-      <w:r>
-        <w:t>.</w:t>
-      </w:r>
-      <w:r>
-        <w:t xml:space="preserve"> En el caso que el código del producto sea nuevo, será </w:t>
-      </w:r>
-      <w:proofErr w:type="spellStart"/>
-      <w:r>
-        <w:t>redireccionado</w:t>
-      </w:r>
-      <w:proofErr w:type="spellEnd"/>
-      <w:r>
-        <w:t xml:space="preserve"> a la actividad de agregar producto, para luego retornar con los datos del producto ya creado y asignar stock.</w:t>
-      </w:r>
-      <w:r>
-        <w:t xml:space="preserve"> </w:t>
-      </w:r>
-    </w:p>
-    <w:p/>
-    <w:p>
-      <w:r>
-        <w:rPr>
-          <w:b/>
-        </w:rPr>
-        <w:t>Listado de usuarios</w:t>
-      </w:r>
-      <w:r>
-        <w:rPr>
-          <w:b/>
-        </w:rPr>
-        <w:t>:</w:t>
-      </w:r>
-      <w:r>
-        <w:t xml:space="preserve"> Lista que contiene los usuarios registrados en el sistema, esta lista solo estará disponible para administradores de la aplicación.</w:t>
-      </w:r>
-    </w:p>
-    <w:p/>
-    <w:p>
-      <w:r>
-        <w:rPr>
-          <w:b/>
-        </w:rPr>
-        <w:t>Ingresar venta</w:t>
-      </w:r>
-      <w:r>
-        <w:rPr>
-          <w:b/>
-        </w:rPr>
-        <w:t>:</w:t>
-      </w:r>
-      <w:r>
-        <w:t xml:space="preserve"> Esta actividad permitirá ingresar una venta y rebajar el producto desde el stock. La versión actual de la aplicación no contempla la implementación de esta.</w:t>
-      </w:r>
-    </w:p>
-    <w:p/>
-    <w:p>
-      <w:r>
-        <w:t xml:space="preserve">Esta versión de la aplicación comprende el </w:t>
-      </w:r>
-      <w:proofErr w:type="spellStart"/>
-      <w:r>
-        <w:t>login</w:t>
-      </w:r>
-      <w:proofErr w:type="spellEnd"/>
-      <w:r>
-        <w:t xml:space="preserve"> de acceso, </w:t>
-      </w:r>
-      <w:r>
-        <w:t xml:space="preserve">listado de stock, </w:t>
-      </w:r>
-      <w:r>
-        <w:t>ingreso de productos e ingreso de stock</w:t>
-      </w:r>
-      <w:r>
-        <w:t>.</w:t>
-      </w:r>
-      <w:r>
-        <w:t xml:space="preserve">  </w:t>
+        <w:t>Esta versión de la aplicación no comprende la actividad para ingreso de ventas.</w:t>
       </w:r>
     </w:p>
     <w:p/>
@@ -2267,33 +2338,106 @@
     <w:p/>
     <w:p>
       <w:r>
+        <w:rPr>
+          <w:b/>
+        </w:rPr>
         <w:t>Interacción con el usuario:</w:t>
       </w:r>
       <w:r>
         <w:t xml:space="preserve"> en esta etapa se crearon las actividades con las que interactuara el usuario final las pantallas siguiendo el </w:t>
       </w:r>
     </w:p>
+    <w:p>
+      <w:pPr>
+        <w:rPr>
+          <w:b/>
+        </w:rPr>
+      </w:pPr>
+    </w:p>
+    <w:p>
+      <w:pPr>
+        <w:rPr>
+          <w:b/>
+        </w:rPr>
+      </w:pPr>
+      <w:r>
+        <w:rPr>
+          <w:b/>
+        </w:rPr>
+        <w:t>Lógica de la aplicación:</w:t>
+      </w:r>
+    </w:p>
     <w:p/>
     <w:p>
       <w:r>
-        <w:t>Lógica de la aplicación:</w:t>
+        <w:rPr>
+          <w:b/>
+        </w:rPr>
+        <w:t>Base de datos:</w:t>
+      </w:r>
+      <w:r>
+        <w:t xml:space="preserve"> S</w:t>
+      </w:r>
+      <w:r>
+        <w:t>e utilizó u</w:t>
+      </w:r>
+      <w:r>
+        <w:t xml:space="preserve">na base de datos </w:t>
+      </w:r>
+      <w:proofErr w:type="spellStart"/>
+      <w:r>
+        <w:t>SQLite</w:t>
+      </w:r>
+      <w:proofErr w:type="spellEnd"/>
+      <w:r>
+        <w:t xml:space="preserve"> para creación</w:t>
+      </w:r>
+      <w:r>
+        <w:t xml:space="preserve"> del modelo de base de datos local </w:t>
       </w:r>
     </w:p>
     <w:p/>
-    <w:p>
-      <w:r>
-        <w:lastRenderedPageBreak/>
-        <w:t>Base de datos:</w:t>
-      </w:r>
-    </w:p>
-    <w:p>
-      <w:proofErr w:type="spellStart"/>
-      <w:r>
+    <w:p/>
+    <w:p>
+      <w:proofErr w:type="spellStart"/>
+      <w:r>
+        <w:rPr>
+          <w:b/>
+        </w:rPr>
         <w:t>Rest</w:t>
       </w:r>
       <w:proofErr w:type="spellEnd"/>
       <w:r>
-        <w:t xml:space="preserve">: </w:t>
+        <w:rPr>
+          <w:b/>
+        </w:rPr>
+        <w:t>:</w:t>
+      </w:r>
+      <w:r>
+        <w:t xml:space="preserve"> </w:t>
+      </w:r>
+      <w:r>
+        <w:t xml:space="preserve">en el acceso de usuarios se utiliza la </w:t>
+      </w:r>
+      <w:r>
+        <w:t>validación</w:t>
+      </w:r>
+      <w:r>
+        <w:t xml:space="preserve"> de los datos contra un </w:t>
+      </w:r>
+      <w:proofErr w:type="spellStart"/>
+      <w:r>
+        <w:t>Rest</w:t>
+      </w:r>
+      <w:proofErr w:type="spellEnd"/>
+      <w:r>
+        <w:t xml:space="preserve"> el cual devuelve un 200 en caso la validación de </w:t>
+      </w:r>
+      <w:r>
+        <w:t>correcta</w:t>
+      </w:r>
+      <w:r>
+        <w:t xml:space="preserve">   </w:t>
       </w:r>
     </w:p>
     <w:p/>
@@ -2318,21 +2462,152 @@
     </w:p>
     <w:p>
       <w:r>
-        <w:t xml:space="preserve">Este proyecto es un administrador de productos, el cual permite organizar los artículos o productos de forma que sea fácil para quien </w:t>
-      </w:r>
-      <w:proofErr w:type="gramStart"/>
-      <w:r>
-        <w:t xml:space="preserve">lo </w:t>
-      </w:r>
-      <w:bookmarkStart w:id="4" w:name="_GoBack"/>
-      <w:bookmarkEnd w:id="4"/>
-      <w:r>
-        <w:t xml:space="preserve"> </w:t>
+        <w:t xml:space="preserve">Este proyecto </w:t>
+      </w:r>
+      <w:r>
+        <w:t>es un administrador</w:t>
+      </w:r>
+      <w:r>
+        <w:t>, el cual permite organizar los artículos o productos de fo</w:t>
+      </w:r>
+      <w:r>
+        <w:t>rma que sea fácil para quien lo utilice en cuanto a su movilidad</w:t>
+      </w:r>
+      <w:r>
+        <w:t>. Por</w:t>
+      </w:r>
+      <w:r>
+        <w:t xml:space="preserve"> ser una aplicación móvil no será necesario llevar un control manual para ingresar el stock ya que los datos se pueden ir obteniendo </w:t>
+      </w:r>
+      <w:proofErr w:type="spellStart"/>
+      <w:r>
+        <w:t>insitu</w:t>
+      </w:r>
+      <w:proofErr w:type="spellEnd"/>
+      <w:r>
+        <w:t>, sin necesidad de llenar planillas y ni generar volcados de información. La aplicación cuenta con un lector de códigos de barra que permite registrar el producto en base a su código y  hace más fácil la búsqueda de productos a la hora de ingresar el stock</w:t>
       </w:r>
       <w:r>
         <w:t>.</w:t>
       </w:r>
-      <w:proofErr w:type="gramEnd"/>
+    </w:p>
+    <w:p/>
+    <w:p>
+      <w:r>
+        <w:t>El sistema maneja 3 tareas distintas:</w:t>
+      </w:r>
+    </w:p>
+    <w:p>
+      <w:r>
+        <w:t xml:space="preserve"> </w:t>
+      </w:r>
+    </w:p>
+    <w:p>
+      <w:r>
+        <w:rPr>
+          <w:b/>
+        </w:rPr>
+        <w:t>Administració</w:t>
+      </w:r>
+      <w:r>
+        <w:rPr>
+          <w:b/>
+        </w:rPr>
+        <w:t>n de usuarios:</w:t>
+      </w:r>
+      <w:r>
+        <w:t xml:space="preserve"> El sistema permite a través de un </w:t>
+      </w:r>
+      <w:proofErr w:type="spellStart"/>
+      <w:r>
+        <w:t>login</w:t>
+      </w:r>
+      <w:proofErr w:type="spellEnd"/>
+      <w:r>
+        <w:t xml:space="preserve"> de ingreso controlar el acceso según el perfil del usuario que esta ingresando. </w:t>
+      </w:r>
+    </w:p>
+    <w:p/>
+    <w:p>
+      <w:r>
+        <w:rPr>
+          <w:b/>
+        </w:rPr>
+        <w:t>Ingreso de productos:</w:t>
+      </w:r>
+      <w:r>
+        <w:t xml:space="preserve"> el usuario podrá ingresar un producto y su detalle para luego utilizarlo para crear su stock, a su vez este producto dispondrá de una categoría y marca que le permitirá agrupar los productos de acuerdo a estos criterios.</w:t>
+      </w:r>
+    </w:p>
+    <w:p/>
+    <w:p>
+      <w:r>
+        <w:rPr>
+          <w:b/>
+        </w:rPr>
+        <w:lastRenderedPageBreak/>
+        <w:t>Agregar Stock:</w:t>
+      </w:r>
+      <w:r>
+        <w:t xml:space="preserve"> Una vez el producto exista en la base de datos, e</w:t>
+      </w:r>
+      <w:r>
+        <w:t>l usuario</w:t>
+      </w:r>
+      <w:r>
+        <w:t xml:space="preserve"> podrá utilizarlo para a</w:t>
+      </w:r>
+      <w:r>
+        <w:t xml:space="preserve">signar su stock de acuerdo a la cantidad adquirida de productos. </w:t>
+      </w:r>
+      <w:r>
+        <w:t xml:space="preserve"> </w:t>
+      </w:r>
+    </w:p>
+    <w:p/>
+    <w:p>
+      <w:r>
+        <w:t>El sistema maneja 3 roles los cuales se detallan a continuación:</w:t>
+      </w:r>
+    </w:p>
+    <w:p/>
+    <w:p>
+      <w:r>
+        <w:rPr>
+          <w:b/>
+        </w:rPr>
+        <w:t>Bodega:</w:t>
+      </w:r>
+      <w:r>
+        <w:t xml:space="preserve"> Este rol solo podrá ver listado de productos en stock, ingresar productos, agregar stock, crear categorías y marcas.</w:t>
+      </w:r>
+    </w:p>
+    <w:p/>
+    <w:p>
+      <w:r>
+        <w:rPr>
+          <w:b/>
+        </w:rPr>
+        <w:t>Vendedor:</w:t>
+      </w:r>
+      <w:r>
+        <w:t xml:space="preserve"> El vendedor solamente podrá ingresar venta, lo cual rebajara el stock automáticamente. </w:t>
+      </w:r>
+    </w:p>
+    <w:p/>
+    <w:p>
+      <w:r>
+        <w:rPr>
+          <w:b/>
+        </w:rPr>
+        <w:t>Administrador:</w:t>
+      </w:r>
+      <w:r>
+        <w:t xml:space="preserve"> E</w:t>
+      </w:r>
+      <w:r>
+        <w:t xml:space="preserve">ste rol tiene todos los privilegios, tanto de visualizar los usuarios del sistema, ingresar producto, agregar stock, etc. </w:t>
+      </w:r>
     </w:p>
     <w:p/>
     <w:p>
@@ -2343,11 +2618,11 @@
         </w:tabs>
         <w:ind w:left="360"/>
       </w:pPr>
-      <w:bookmarkStart w:id="5" w:name="_Toc56695462"/>
+      <w:bookmarkStart w:id="4" w:name="_Toc56695462"/>
       <w:r>
         <w:t>UI/UX</w:t>
       </w:r>
-      <w:bookmarkEnd w:id="5"/>
+      <w:bookmarkEnd w:id="4"/>
     </w:p>
     <w:p>
       <w:pPr>
@@ -2361,11 +2636,11 @@
         </w:tabs>
         <w:ind w:left="720" w:hanging="360"/>
       </w:pPr>
-      <w:bookmarkStart w:id="6" w:name="_Toc56695463"/>
+      <w:bookmarkStart w:id="5" w:name="_Toc56695463"/>
       <w:r>
         <w:t>Logo</w:t>
       </w:r>
-      <w:bookmarkEnd w:id="6"/>
+      <w:bookmarkEnd w:id="5"/>
     </w:p>
     <w:p>
       <w:r>
@@ -2469,7 +2744,31 @@
       </w:r>
       <w:proofErr w:type="spellEnd"/>
       <w:r>
-        <w:t xml:space="preserve">) que la requiera por ser de libre uso y en  su esencia es una aplicación para organizar el negocio desde el emprendedor hasta la mediana empresa. </w:t>
+        <w:t>) que la req</w:t>
+      </w:r>
+      <w:r>
+        <w:t>uiera por ser de libre uso y en</w:t>
+      </w:r>
+      <w:r>
+        <w:t xml:space="preserve"> su esencia </w:t>
+      </w:r>
+      <w:r>
+        <w:t>por ser una</w:t>
+      </w:r>
+      <w:r>
+        <w:t xml:space="preserve"> aplicación para organizar el negocio desde el </w:t>
+      </w:r>
+      <w:r>
+        <w:t xml:space="preserve">pequeño </w:t>
+      </w:r>
+      <w:r>
+        <w:t>emprendedor</w:t>
+      </w:r>
+      <w:r>
+        <w:t>,</w:t>
+      </w:r>
+      <w:r>
+        <w:t xml:space="preserve"> hasta la mediana empresa. </w:t>
       </w:r>
     </w:p>
     <w:p/>
@@ -2483,12 +2782,11 @@
         </w:numPr>
         <w:ind w:left="720" w:hanging="360"/>
       </w:pPr>
-      <w:bookmarkStart w:id="7" w:name="_Toc56695464"/>
-      <w:r>
-        <w:lastRenderedPageBreak/>
+      <w:bookmarkStart w:id="6" w:name="_Toc56695464"/>
+      <w:r>
         <w:t>Color</w:t>
       </w:r>
-      <w:bookmarkEnd w:id="7"/>
+      <w:bookmarkEnd w:id="6"/>
     </w:p>
     <w:p>
       <w:r>
@@ -2589,6 +2887,18 @@
     <w:p/>
     <w:p/>
     <w:p/>
+    <w:p/>
+    <w:p/>
+    <w:p/>
+    <w:p/>
+    <w:p/>
+    <w:p/>
+    <w:p/>
+    <w:p/>
+    <w:p/>
+    <w:p/>
+    <w:p/>
+    <w:p/>
     <w:p>
       <w:pPr>
         <w:pStyle w:val="Ttulo2"/>
@@ -2598,11 +2908,19 @@
         </w:numPr>
         <w:ind w:left="720" w:hanging="360"/>
       </w:pPr>
-      <w:bookmarkStart w:id="8" w:name="_Toc56695465"/>
+      <w:bookmarkStart w:id="7" w:name="_Toc56695465"/>
       <w:r>
         <w:t>Mapa de Navegación</w:t>
       </w:r>
-      <w:bookmarkEnd w:id="8"/>
+      <w:bookmarkEnd w:id="7"/>
+    </w:p>
+    <w:p>
+      <w:r>
+        <w:t>Administrador</w:t>
+      </w:r>
+      <w:r>
+        <w:t>: Cuenta con todos las opciones del sistema</w:t>
+      </w:r>
     </w:p>
     <w:p>
       <w:r>
@@ -2612,9 +2930,9 @@
         </w:rPr>
         <w:drawing>
           <wp:inline distT="0" distB="0" distL="0" distR="0">
-            <wp:extent cx="5612130" cy="2021205"/>
-            <wp:effectExtent l="0" t="0" r="7620" b="0"/>
-            <wp:docPr id="3" name="Imagen 3"/>
+            <wp:extent cx="5612130" cy="2795270"/>
+            <wp:effectExtent l="0" t="0" r="7620" b="5080"/>
+            <wp:docPr id="1" name="Imagen 1"/>
             <wp:cNvGraphicFramePr>
               <a:graphicFrameLocks xmlns:a="http://schemas.openxmlformats.org/drawingml/2006/main" noChangeAspect="1"/>
             </wp:cNvGraphicFramePr>
@@ -2622,7 +2940,7 @@
               <a:graphicData uri="http://schemas.openxmlformats.org/drawingml/2006/picture">
                 <pic:pic xmlns:pic="http://schemas.openxmlformats.org/drawingml/2006/picture">
                   <pic:nvPicPr>
-                    <pic:cNvPr id="3" name="flujo.JPG"/>
+                    <pic:cNvPr id="1" name="Mapa admin.JPG"/>
                     <pic:cNvPicPr/>
                   </pic:nvPicPr>
                   <pic:blipFill>
@@ -2640,7 +2958,7 @@
                   <pic:spPr>
                     <a:xfrm>
                       <a:off x="0" y="0"/>
-                      <a:ext cx="5612130" cy="2021205"/>
+                      <a:ext cx="5612130" cy="2795270"/>
                     </a:xfrm>
                     <a:prstGeom prst="rect">
                       <a:avLst/>
@@ -2654,6 +2972,127 @@
       </w:r>
     </w:p>
     <w:p>
+      <w:r>
+        <w:rPr>
+          <w:b/>
+        </w:rPr>
+        <w:t>Bodega:</w:t>
+      </w:r>
+      <w:r>
+        <w:t xml:space="preserve"> cuenta con las actividades de ingresos de producto, stock, categorías y marcas.</w:t>
+      </w:r>
+    </w:p>
+    <w:p>
+      <w:r>
+        <w:rPr>
+          <w:noProof/>
+          <w:lang w:eastAsia="es-CL"/>
+        </w:rPr>
+        <w:drawing>
+          <wp:inline distT="0" distB="0" distL="0" distR="0">
+            <wp:extent cx="5612130" cy="2264410"/>
+            <wp:effectExtent l="0" t="0" r="7620" b="2540"/>
+            <wp:docPr id="2" name="Imagen 2"/>
+            <wp:cNvGraphicFramePr>
+              <a:graphicFrameLocks xmlns:a="http://schemas.openxmlformats.org/drawingml/2006/main" noChangeAspect="1"/>
+            </wp:cNvGraphicFramePr>
+            <a:graphic xmlns:a="http://schemas.openxmlformats.org/drawingml/2006/main">
+              <a:graphicData uri="http://schemas.openxmlformats.org/drawingml/2006/picture">
+                <pic:pic xmlns:pic="http://schemas.openxmlformats.org/drawingml/2006/picture">
+                  <pic:nvPicPr>
+                    <pic:cNvPr id="2" name="Mapa bodega.JPG"/>
+                    <pic:cNvPicPr/>
+                  </pic:nvPicPr>
+                  <pic:blipFill>
+                    <a:blip r:embed="rId11">
+                      <a:extLst>
+                        <a:ext uri="{28A0092B-C50C-407E-A947-70E740481C1C}">
+                          <a14:useLocalDpi xmlns:a14="http://schemas.microsoft.com/office/drawing/2010/main" val="0"/>
+                        </a:ext>
+                      </a:extLst>
+                    </a:blip>
+                    <a:stretch>
+                      <a:fillRect/>
+                    </a:stretch>
+                  </pic:blipFill>
+                  <pic:spPr>
+                    <a:xfrm>
+                      <a:off x="0" y="0"/>
+                      <a:ext cx="5612130" cy="2264410"/>
+                    </a:xfrm>
+                    <a:prstGeom prst="rect">
+                      <a:avLst/>
+                    </a:prstGeom>
+                  </pic:spPr>
+                </pic:pic>
+              </a:graphicData>
+            </a:graphic>
+          </wp:inline>
+        </w:drawing>
+      </w:r>
+    </w:p>
+    <w:p>
+      <w:r>
+        <w:rPr>
+          <w:b/>
+        </w:rPr>
+        <w:t>Vendedor:</w:t>
+      </w:r>
+      <w:r>
+        <w:t xml:space="preserve"> solo puede ver el listado de productos e ingresar ventas.</w:t>
+      </w:r>
+    </w:p>
+    <w:p>
+      <w:r>
+        <w:rPr>
+          <w:noProof/>
+          <w:lang w:eastAsia="es-CL"/>
+        </w:rPr>
+        <w:lastRenderedPageBreak/>
+        <w:drawing>
+          <wp:inline distT="0" distB="0" distL="0" distR="0">
+            <wp:extent cx="5612130" cy="1900555"/>
+            <wp:effectExtent l="0" t="0" r="7620" b="4445"/>
+            <wp:docPr id="7" name="Imagen 7"/>
+            <wp:cNvGraphicFramePr>
+              <a:graphicFrameLocks xmlns:a="http://schemas.openxmlformats.org/drawingml/2006/main" noChangeAspect="1"/>
+            </wp:cNvGraphicFramePr>
+            <a:graphic xmlns:a="http://schemas.openxmlformats.org/drawingml/2006/main">
+              <a:graphicData uri="http://schemas.openxmlformats.org/drawingml/2006/picture">
+                <pic:pic xmlns:pic="http://schemas.openxmlformats.org/drawingml/2006/picture">
+                  <pic:nvPicPr>
+                    <pic:cNvPr id="7" name="Mapa vendedor.JPG"/>
+                    <pic:cNvPicPr/>
+                  </pic:nvPicPr>
+                  <pic:blipFill>
+                    <a:blip r:embed="rId12">
+                      <a:extLst>
+                        <a:ext uri="{28A0092B-C50C-407E-A947-70E740481C1C}">
+                          <a14:useLocalDpi xmlns:a14="http://schemas.microsoft.com/office/drawing/2010/main" val="0"/>
+                        </a:ext>
+                      </a:extLst>
+                    </a:blip>
+                    <a:stretch>
+                      <a:fillRect/>
+                    </a:stretch>
+                  </pic:blipFill>
+                  <pic:spPr>
+                    <a:xfrm>
+                      <a:off x="0" y="0"/>
+                      <a:ext cx="5612130" cy="1900555"/>
+                    </a:xfrm>
+                    <a:prstGeom prst="rect">
+                      <a:avLst/>
+                    </a:prstGeom>
+                  </pic:spPr>
+                </pic:pic>
+              </a:graphicData>
+            </a:graphic>
+          </wp:inline>
+        </w:drawing>
+      </w:r>
+    </w:p>
+    <w:p>
       <w:pPr>
         <w:pStyle w:val="Ttulo2"/>
         <w:numPr>
@@ -2665,7 +3104,7 @@
           <w:lang w:val="en-US"/>
         </w:rPr>
       </w:pPr>
-      <w:bookmarkStart w:id="9" w:name="_Toc56695466"/>
+      <w:bookmarkStart w:id="8" w:name="_Toc56695466"/>
       <w:proofErr w:type="spellStart"/>
       <w:r>
         <w:rPr>
@@ -2673,7 +3112,7 @@
         </w:rPr>
         <w:t>WireFrame</w:t>
       </w:r>
-      <w:bookmarkEnd w:id="9"/>
+      <w:bookmarkEnd w:id="8"/>
       <w:proofErr w:type="spellEnd"/>
     </w:p>
     <w:p>
@@ -2695,30 +3134,492 @@
           <w:lang w:val="en-US"/>
         </w:rPr>
       </w:pPr>
-      <w:bookmarkStart w:id="10" w:name="_Toc56695467"/>
-      <w:r>
-        <w:rPr>
-          <w:lang w:val="en-US"/>
+      <w:bookmarkStart w:id="9" w:name="_Toc56695467"/>
+      <w:r>
+        <w:rPr>
+          <w:lang w:val="en-US"/>
+        </w:rPr>
+        <w:t>Mockup</w:t>
+      </w:r>
+      <w:bookmarkEnd w:id="9"/>
+    </w:p>
+    <w:p>
+      <w:r>
+        <w:t xml:space="preserve">Para el desarrollo del </w:t>
+      </w:r>
+      <w:proofErr w:type="spellStart"/>
+      <w:r>
+        <w:t>M</w:t>
+      </w:r>
+      <w:r>
+        <w:t>ockup</w:t>
+      </w:r>
+      <w:proofErr w:type="spellEnd"/>
+      <w:r>
+        <w:t xml:space="preserve"> se utiliz</w:t>
+      </w:r>
+      <w:r>
+        <w:t xml:space="preserve">ó la herramienta </w:t>
+      </w:r>
+      <w:proofErr w:type="spellStart"/>
+      <w:r>
+        <w:t>F</w:t>
+      </w:r>
+      <w:r>
+        <w:t>igma</w:t>
+      </w:r>
+      <w:proofErr w:type="spellEnd"/>
+      <w:r>
+        <w:t>, con las pantallas más relevantes.</w:t>
+      </w:r>
+    </w:p>
+    <w:p/>
+    <w:p>
+      <w:r>
+        <w:t xml:space="preserve">1.- </w:t>
+      </w:r>
+      <w:proofErr w:type="spellStart"/>
+      <w:r>
+        <w:t>Login</w:t>
+      </w:r>
+      <w:proofErr w:type="spellEnd"/>
+    </w:p>
+    <w:p>
+      <w:r>
+        <w:rPr>
+          <w:noProof/>
+          <w:lang w:eastAsia="es-CL"/>
+        </w:rPr>
+        <w:drawing>
+          <wp:inline distT="0" distB="0" distL="0" distR="0" wp14:anchorId="060BA20C" wp14:editId="07546B26">
+            <wp:extent cx="2171700" cy="3838575"/>
+            <wp:effectExtent l="0" t="0" r="0" b="9525"/>
+            <wp:docPr id="17" name="Imagen 17"/>
+            <wp:cNvGraphicFramePr>
+              <a:graphicFrameLocks xmlns:a="http://schemas.openxmlformats.org/drawingml/2006/main" noChangeAspect="1"/>
+            </wp:cNvGraphicFramePr>
+            <a:graphic xmlns:a="http://schemas.openxmlformats.org/drawingml/2006/main">
+              <a:graphicData uri="http://schemas.openxmlformats.org/drawingml/2006/picture">
+                <pic:pic xmlns:pic="http://schemas.openxmlformats.org/drawingml/2006/picture">
+                  <pic:nvPicPr>
+                    <pic:cNvPr id="17" name="login.JPG"/>
+                    <pic:cNvPicPr/>
+                  </pic:nvPicPr>
+                  <pic:blipFill>
+                    <a:blip r:embed="rId13">
+                      <a:extLst>
+                        <a:ext uri="{28A0092B-C50C-407E-A947-70E740481C1C}">
+                          <a14:useLocalDpi xmlns:a14="http://schemas.microsoft.com/office/drawing/2010/main" val="0"/>
+                        </a:ext>
+                      </a:extLst>
+                    </a:blip>
+                    <a:stretch>
+                      <a:fillRect/>
+                    </a:stretch>
+                  </pic:blipFill>
+                  <pic:spPr>
+                    <a:xfrm>
+                      <a:off x="0" y="0"/>
+                      <a:ext cx="2171700" cy="3838575"/>
+                    </a:xfrm>
+                    <a:prstGeom prst="rect">
+                      <a:avLst/>
+                    </a:prstGeom>
+                  </pic:spPr>
+                </pic:pic>
+              </a:graphicData>
+            </a:graphic>
+          </wp:inline>
+        </w:drawing>
+      </w:r>
+    </w:p>
+    <w:p>
+      <w:r>
+        <w:t>2.-Menu</w:t>
+      </w:r>
+    </w:p>
+    <w:p>
+      <w:r>
+        <w:rPr>
+          <w:noProof/>
+          <w:lang w:eastAsia="es-CL"/>
         </w:rPr>
         <w:lastRenderedPageBreak/>
-        <w:t>Mockup</w:t>
-      </w:r>
+        <w:drawing>
+          <wp:inline distT="0" distB="0" distL="0" distR="0" wp14:anchorId="53CB502C" wp14:editId="39CF7E27">
+            <wp:extent cx="2124695" cy="3790950"/>
+            <wp:effectExtent l="0" t="0" r="9525" b="0"/>
+            <wp:docPr id="18" name="Imagen 18"/>
+            <wp:cNvGraphicFramePr>
+              <a:graphicFrameLocks xmlns:a="http://schemas.openxmlformats.org/drawingml/2006/main" noChangeAspect="1"/>
+            </wp:cNvGraphicFramePr>
+            <a:graphic xmlns:a="http://schemas.openxmlformats.org/drawingml/2006/main">
+              <a:graphicData uri="http://schemas.openxmlformats.org/drawingml/2006/picture">
+                <pic:pic xmlns:pic="http://schemas.openxmlformats.org/drawingml/2006/picture">
+                  <pic:nvPicPr>
+                    <pic:cNvPr id="18" name="menu.JPG"/>
+                    <pic:cNvPicPr/>
+                  </pic:nvPicPr>
+                  <pic:blipFill>
+                    <a:blip r:embed="rId14">
+                      <a:extLst>
+                        <a:ext uri="{28A0092B-C50C-407E-A947-70E740481C1C}">
+                          <a14:useLocalDpi xmlns:a14="http://schemas.microsoft.com/office/drawing/2010/main" val="0"/>
+                        </a:ext>
+                      </a:extLst>
+                    </a:blip>
+                    <a:stretch>
+                      <a:fillRect/>
+                    </a:stretch>
+                  </pic:blipFill>
+                  <pic:spPr>
+                    <a:xfrm>
+                      <a:off x="0" y="0"/>
+                      <a:ext cx="2140454" cy="3819067"/>
+                    </a:xfrm>
+                    <a:prstGeom prst="rect">
+                      <a:avLst/>
+                    </a:prstGeom>
+                  </pic:spPr>
+                </pic:pic>
+              </a:graphicData>
+            </a:graphic>
+          </wp:inline>
+        </w:drawing>
+      </w:r>
+    </w:p>
+    <w:p>
+      <w:r>
+        <w:t>3.-Listado de Productos</w:t>
+      </w:r>
+    </w:p>
+    <w:p>
+      <w:r>
+        <w:rPr>
+          <w:noProof/>
+          <w:lang w:eastAsia="es-CL"/>
+        </w:rPr>
+        <w:drawing>
+          <wp:inline distT="0" distB="0" distL="0" distR="0" wp14:anchorId="41086592" wp14:editId="7A2D5ED6">
+            <wp:extent cx="2292350" cy="3747810"/>
+            <wp:effectExtent l="0" t="0" r="0" b="5080"/>
+            <wp:docPr id="16" name="Imagen 16"/>
+            <wp:cNvGraphicFramePr>
+              <a:graphicFrameLocks xmlns:a="http://schemas.openxmlformats.org/drawingml/2006/main" noChangeAspect="1"/>
+            </wp:cNvGraphicFramePr>
+            <a:graphic xmlns:a="http://schemas.openxmlformats.org/drawingml/2006/main">
+              <a:graphicData uri="http://schemas.openxmlformats.org/drawingml/2006/picture">
+                <pic:pic xmlns:pic="http://schemas.openxmlformats.org/drawingml/2006/picture">
+                  <pic:nvPicPr>
+                    <pic:cNvPr id="16" name="lista productos.JPG"/>
+                    <pic:cNvPicPr/>
+                  </pic:nvPicPr>
+                  <pic:blipFill>
+                    <a:blip r:embed="rId15">
+                      <a:extLst>
+                        <a:ext uri="{28A0092B-C50C-407E-A947-70E740481C1C}">
+                          <a14:useLocalDpi xmlns:a14="http://schemas.microsoft.com/office/drawing/2010/main" val="0"/>
+                        </a:ext>
+                      </a:extLst>
+                    </a:blip>
+                    <a:stretch>
+                      <a:fillRect/>
+                    </a:stretch>
+                  </pic:blipFill>
+                  <pic:spPr>
+                    <a:xfrm>
+                      <a:off x="0" y="0"/>
+                      <a:ext cx="2297025" cy="3755453"/>
+                    </a:xfrm>
+                    <a:prstGeom prst="rect">
+                      <a:avLst/>
+                    </a:prstGeom>
+                  </pic:spPr>
+                </pic:pic>
+              </a:graphicData>
+            </a:graphic>
+          </wp:inline>
+        </w:drawing>
+      </w:r>
+    </w:p>
+    <w:p>
+      <w:r>
+        <w:t>4.- Ingresar productos</w:t>
+      </w:r>
+    </w:p>
+    <w:p>
+      <w:r>
+        <w:rPr>
+          <w:noProof/>
+          <w:lang w:eastAsia="es-CL"/>
+        </w:rPr>
+        <w:lastRenderedPageBreak/>
+        <w:drawing>
+          <wp:inline distT="0" distB="0" distL="0" distR="0" wp14:anchorId="13743DD1" wp14:editId="6D7442A1">
+            <wp:extent cx="2142325" cy="3629025"/>
+            <wp:effectExtent l="0" t="0" r="0" b="0"/>
+            <wp:docPr id="12" name="Imagen 12"/>
+            <wp:cNvGraphicFramePr>
+              <a:graphicFrameLocks xmlns:a="http://schemas.openxmlformats.org/drawingml/2006/main" noChangeAspect="1"/>
+            </wp:cNvGraphicFramePr>
+            <a:graphic xmlns:a="http://schemas.openxmlformats.org/drawingml/2006/main">
+              <a:graphicData uri="http://schemas.openxmlformats.org/drawingml/2006/picture">
+                <pic:pic xmlns:pic="http://schemas.openxmlformats.org/drawingml/2006/picture">
+                  <pic:nvPicPr>
+                    <pic:cNvPr id="12" name="ingresa producto.JPG"/>
+                    <pic:cNvPicPr/>
+                  </pic:nvPicPr>
+                  <pic:blipFill>
+                    <a:blip r:embed="rId16">
+                      <a:extLst>
+                        <a:ext uri="{28A0092B-C50C-407E-A947-70E740481C1C}">
+                          <a14:useLocalDpi xmlns:a14="http://schemas.microsoft.com/office/drawing/2010/main" val="0"/>
+                        </a:ext>
+                      </a:extLst>
+                    </a:blip>
+                    <a:stretch>
+                      <a:fillRect/>
+                    </a:stretch>
+                  </pic:blipFill>
+                  <pic:spPr>
+                    <a:xfrm>
+                      <a:off x="0" y="0"/>
+                      <a:ext cx="2146248" cy="3635670"/>
+                    </a:xfrm>
+                    <a:prstGeom prst="rect">
+                      <a:avLst/>
+                    </a:prstGeom>
+                  </pic:spPr>
+                </pic:pic>
+              </a:graphicData>
+            </a:graphic>
+          </wp:inline>
+        </w:drawing>
+      </w:r>
+    </w:p>
+    <w:p>
+      <w:r>
+        <w:t>5.- lector de códigos de barra</w:t>
+      </w:r>
+    </w:p>
+    <w:p>
+      <w:r>
+        <w:rPr>
+          <w:noProof/>
+          <w:lang w:eastAsia="es-CL"/>
+        </w:rPr>
+        <w:drawing>
+          <wp:inline distT="0" distB="0" distL="0" distR="0" wp14:anchorId="1DAEA244" wp14:editId="4F93BEDA">
+            <wp:extent cx="2133600" cy="3638550"/>
+            <wp:effectExtent l="0" t="0" r="0" b="0"/>
+            <wp:docPr id="14" name="Imagen 14"/>
+            <wp:cNvGraphicFramePr>
+              <a:graphicFrameLocks xmlns:a="http://schemas.openxmlformats.org/drawingml/2006/main" noChangeAspect="1"/>
+            </wp:cNvGraphicFramePr>
+            <a:graphic xmlns:a="http://schemas.openxmlformats.org/drawingml/2006/main">
+              <a:graphicData uri="http://schemas.openxmlformats.org/drawingml/2006/picture">
+                <pic:pic xmlns:pic="http://schemas.openxmlformats.org/drawingml/2006/picture">
+                  <pic:nvPicPr>
+                    <pic:cNvPr id="14" name="lector.JPG"/>
+                    <pic:cNvPicPr/>
+                  </pic:nvPicPr>
+                  <pic:blipFill>
+                    <a:blip r:embed="rId17">
+                      <a:extLst>
+                        <a:ext uri="{28A0092B-C50C-407E-A947-70E740481C1C}">
+                          <a14:useLocalDpi xmlns:a14="http://schemas.microsoft.com/office/drawing/2010/main" val="0"/>
+                        </a:ext>
+                      </a:extLst>
+                    </a:blip>
+                    <a:stretch>
+                      <a:fillRect/>
+                    </a:stretch>
+                  </pic:blipFill>
+                  <pic:spPr>
+                    <a:xfrm>
+                      <a:off x="0" y="0"/>
+                      <a:ext cx="2133600" cy="3638550"/>
+                    </a:xfrm>
+                    <a:prstGeom prst="rect">
+                      <a:avLst/>
+                    </a:prstGeom>
+                  </pic:spPr>
+                </pic:pic>
+              </a:graphicData>
+            </a:graphic>
+          </wp:inline>
+        </w:drawing>
+      </w:r>
+    </w:p>
+    <w:p>
+      <w:r>
+        <w:t>6.- Editar producto</w:t>
+      </w:r>
+    </w:p>
+    <w:p>
+      <w:r>
+        <w:rPr>
+          <w:noProof/>
+          <w:lang w:eastAsia="es-CL"/>
+        </w:rPr>
+        <w:lastRenderedPageBreak/>
+        <w:drawing>
+          <wp:inline distT="0" distB="0" distL="0" distR="0" wp14:anchorId="6AC48A46" wp14:editId="10F9893B">
+            <wp:extent cx="2126510" cy="3206750"/>
+            <wp:effectExtent l="0" t="0" r="7620" b="0"/>
+            <wp:docPr id="19" name="Imagen 19"/>
+            <wp:cNvGraphicFramePr>
+              <a:graphicFrameLocks xmlns:a="http://schemas.openxmlformats.org/drawingml/2006/main" noChangeAspect="1"/>
+            </wp:cNvGraphicFramePr>
+            <a:graphic xmlns:a="http://schemas.openxmlformats.org/drawingml/2006/main">
+              <a:graphicData uri="http://schemas.openxmlformats.org/drawingml/2006/picture">
+                <pic:pic xmlns:pic="http://schemas.openxmlformats.org/drawingml/2006/picture">
+                  <pic:nvPicPr>
+                    <pic:cNvPr id="19" name="Editar producto.JPG"/>
+                    <pic:cNvPicPr/>
+                  </pic:nvPicPr>
+                  <pic:blipFill>
+                    <a:blip r:embed="rId18">
+                      <a:extLst>
+                        <a:ext uri="{28A0092B-C50C-407E-A947-70E740481C1C}">
+                          <a14:useLocalDpi xmlns:a14="http://schemas.microsoft.com/office/drawing/2010/main" val="0"/>
+                        </a:ext>
+                      </a:extLst>
+                    </a:blip>
+                    <a:stretch>
+                      <a:fillRect/>
+                    </a:stretch>
+                  </pic:blipFill>
+                  <pic:spPr>
+                    <a:xfrm>
+                      <a:off x="0" y="0"/>
+                      <a:ext cx="2136779" cy="3222235"/>
+                    </a:xfrm>
+                    <a:prstGeom prst="rect">
+                      <a:avLst/>
+                    </a:prstGeom>
+                  </pic:spPr>
+                </pic:pic>
+              </a:graphicData>
+            </a:graphic>
+          </wp:inline>
+        </w:drawing>
+      </w:r>
+    </w:p>
+    <w:p>
+      <w:r>
+        <w:t>7.- Buscar producto</w:t>
+      </w:r>
+    </w:p>
+    <w:p>
+      <w:r>
+        <w:rPr>
+          <w:noProof/>
+          <w:lang w:eastAsia="es-CL"/>
+        </w:rPr>
+        <w:drawing>
+          <wp:inline distT="0" distB="0" distL="0" distR="0">
+            <wp:extent cx="2097886" cy="3273425"/>
+            <wp:effectExtent l="0" t="0" r="0" b="3175"/>
+            <wp:docPr id="10" name="Imagen 10"/>
+            <wp:cNvGraphicFramePr>
+              <a:graphicFrameLocks xmlns:a="http://schemas.openxmlformats.org/drawingml/2006/main" noChangeAspect="1"/>
+            </wp:cNvGraphicFramePr>
+            <a:graphic xmlns:a="http://schemas.openxmlformats.org/drawingml/2006/main">
+              <a:graphicData uri="http://schemas.openxmlformats.org/drawingml/2006/picture">
+                <pic:pic xmlns:pic="http://schemas.openxmlformats.org/drawingml/2006/picture">
+                  <pic:nvPicPr>
+                    <pic:cNvPr id="10" name="buscar prod.JPG"/>
+                    <pic:cNvPicPr/>
+                  </pic:nvPicPr>
+                  <pic:blipFill>
+                    <a:blip r:embed="rId19">
+                      <a:extLst>
+                        <a:ext uri="{28A0092B-C50C-407E-A947-70E740481C1C}">
+                          <a14:useLocalDpi xmlns:a14="http://schemas.microsoft.com/office/drawing/2010/main" val="0"/>
+                        </a:ext>
+                      </a:extLst>
+                    </a:blip>
+                    <a:stretch>
+                      <a:fillRect/>
+                    </a:stretch>
+                  </pic:blipFill>
+                  <pic:spPr>
+                    <a:xfrm>
+                      <a:off x="0" y="0"/>
+                      <a:ext cx="2111649" cy="3294900"/>
+                    </a:xfrm>
+                    <a:prstGeom prst="rect">
+                      <a:avLst/>
+                    </a:prstGeom>
+                  </pic:spPr>
+                </pic:pic>
+              </a:graphicData>
+            </a:graphic>
+          </wp:inline>
+        </w:drawing>
+      </w:r>
+    </w:p>
+    <w:p>
+      <w:r>
+        <w:t>8.-Agregando producto</w:t>
+      </w:r>
+    </w:p>
+    <w:p>
+      <w:r>
+        <w:rPr>
+          <w:noProof/>
+          <w:lang w:eastAsia="es-CL"/>
+        </w:rPr>
+        <w:lastRenderedPageBreak/>
+        <w:drawing>
+          <wp:inline distT="0" distB="0" distL="0" distR="0" wp14:anchorId="6FE6286A" wp14:editId="6BA94D1C">
+            <wp:extent cx="2190750" cy="3295650"/>
+            <wp:effectExtent l="0" t="0" r="0" b="0"/>
+            <wp:docPr id="9" name="Imagen 9"/>
+            <wp:cNvGraphicFramePr>
+              <a:graphicFrameLocks xmlns:a="http://schemas.openxmlformats.org/drawingml/2006/main" noChangeAspect="1"/>
+            </wp:cNvGraphicFramePr>
+            <a:graphic xmlns:a="http://schemas.openxmlformats.org/drawingml/2006/main">
+              <a:graphicData uri="http://schemas.openxmlformats.org/drawingml/2006/picture">
+                <pic:pic xmlns:pic="http://schemas.openxmlformats.org/drawingml/2006/picture">
+                  <pic:nvPicPr>
+                    <pic:cNvPr id="9" name="agragando.JPG"/>
+                    <pic:cNvPicPr/>
+                  </pic:nvPicPr>
+                  <pic:blipFill>
+                    <a:blip r:embed="rId20">
+                      <a:extLst>
+                        <a:ext uri="{28A0092B-C50C-407E-A947-70E740481C1C}">
+                          <a14:useLocalDpi xmlns:a14="http://schemas.microsoft.com/office/drawing/2010/main" val="0"/>
+                        </a:ext>
+                      </a:extLst>
+                    </a:blip>
+                    <a:stretch>
+                      <a:fillRect/>
+                    </a:stretch>
+                  </pic:blipFill>
+                  <pic:spPr>
+                    <a:xfrm>
+                      <a:off x="0" y="0"/>
+                      <a:ext cx="2190750" cy="3295650"/>
+                    </a:xfrm>
+                    <a:prstGeom prst="rect">
+                      <a:avLst/>
+                    </a:prstGeom>
+                  </pic:spPr>
+                </pic:pic>
+              </a:graphicData>
+            </a:graphic>
+          </wp:inline>
+        </w:drawing>
+      </w:r>
+    </w:p>
+    <w:p>
+      <w:bookmarkStart w:id="10" w:name="_GoBack"/>
       <w:bookmarkEnd w:id="10"/>
     </w:p>
-    <w:p>
-      <w:pPr>
-        <w:rPr>
-          <w:lang w:val="en-US"/>
-        </w:rPr>
-      </w:pPr>
-    </w:p>
-    <w:p>
-      <w:pPr>
-        <w:rPr>
-          <w:lang w:val="en-US"/>
-        </w:rPr>
-      </w:pPr>
-    </w:p>
+    <w:p/>
     <w:p>
       <w:pPr>
         <w:pStyle w:val="Ttulo1"/>
@@ -3841,6 +4742,7 @@
         <w:rPr>
           <w:lang w:val="en-US"/>
         </w:rPr>
+        <w:lastRenderedPageBreak/>
         <w:t xml:space="preserve">Lorem ipsum dolor sit </w:t>
       </w:r>
       <w:proofErr w:type="spellStart"/>
@@ -7972,7 +8874,7 @@
 </file>
 
 <file path=customXml/itemProps1.xml><?xml version="1.0" encoding="utf-8"?>
-<ds:datastoreItem xmlns:ds="http://schemas.openxmlformats.org/officeDocument/2006/customXml" ds:itemID="{92730468-25DA-4AAA-9D3E-C9EA628963E4}">
+<ds:datastoreItem xmlns:ds="http://schemas.openxmlformats.org/officeDocument/2006/customXml" ds:itemID="{A09901EC-1D8C-4284-9158-0B2EA6B0255A}">
   <ds:schemaRefs>
     <ds:schemaRef ds:uri="http://schemas.openxmlformats.org/officeDocument/2006/bibliography"/>
   </ds:schemaRefs>

</xml_diff>